<commit_message>
Finalizacion Documentacion Farmacia y Agregado de SQL
</commit_message>
<xml_diff>
--- a/Documentacion/Trabajo Practico.docx
+++ b/Documentacion/Trabajo Practico.docx
@@ -11927,7 +11927,7 @@
       </w:r>
       <w:r>
         <w:rPr>
-          <w:u w:val="single"/>
+          <w:u w:val="double"/>
           <w:lang w:val="es-US"/>
         </w:rPr>
         <w:t>id_suc</w:t>
@@ -11946,7 +11946,7 @@
       </w:r>
       <w:r>
         <w:rPr>
-          <w:u w:val="single"/>
+          <w:u w:val="double"/>
           <w:lang w:val="es-US"/>
         </w:rPr>
         <w:t>id_med</w:t>
@@ -12076,19 +12076,6 @@
           <w:lang w:val="es-US"/>
         </w:rPr>
         <w:t>id_pro</w:t>
-      </w:r>
-      <w:r>
-        <w:rPr>
-          <w:lang w:val="es-US"/>
-        </w:rPr>
-        <w:t xml:space="preserve">, </w:t>
-      </w:r>
-      <w:r>
-        <w:rPr>
-          <w:u w:val="single"/>
-          <w:lang w:val="es-US"/>
-        </w:rPr>
-        <w:t>id_med</w:t>
       </w:r>
       <w:r>
         <w:rPr>
@@ -16728,6 +16715,12 @@
           <w:lang w:val="es-US"/>
         </w:rPr>
         <w:lastRenderedPageBreak/>
+        <w:t xml:space="preserve">Tabla </w:t>
+      </w:r>
+      <w:r>
+        <w:rPr>
+          <w:lang w:val="es-US"/>
+        </w:rPr>
         <w:t>Pedido:</w:t>
       </w:r>
       <w:bookmarkEnd w:id="30"/>
@@ -17196,7 +17189,7 @@
               <w:rPr>
                 <w:lang w:val="es-US"/>
               </w:rPr>
-              <w:t>Id_med</w:t>
+              <w:t>Id_suc</w:t>
             </w:r>
           </w:p>
         </w:tc>
@@ -17334,7 +17327,7 @@
               <w:rPr>
                 <w:lang w:val="es-US"/>
               </w:rPr>
-              <w:t>Id_suc</w:t>
+              <w:t>Fecha_ped</w:t>
             </w:r>
           </w:p>
         </w:tc>
@@ -17353,7 +17346,7 @@
               <w:rPr>
                 <w:lang w:val="es-US"/>
               </w:rPr>
-              <w:t>Int</w:t>
+              <w:t>Date</w:t>
             </w:r>
           </w:p>
         </w:tc>
@@ -17410,7 +17403,7 @@
               <w:rPr>
                 <w:lang w:val="es-US"/>
               </w:rPr>
-              <w:t>Si</w:t>
+              <w:t>No</w:t>
             </w:r>
           </w:p>
         </w:tc>
@@ -17440,144 +17433,6 @@
           <w:p>
             <w:pPr>
               <w:cnfStyle w:val="000000010000" w:firstRow="0" w:lastRow="0" w:firstColumn="0" w:lastColumn="0" w:oddVBand="0" w:evenVBand="0" w:oddHBand="0" w:evenHBand="1" w:firstRowFirstColumn="0" w:firstRowLastColumn="0" w:lastRowFirstColumn="0" w:lastRowLastColumn="0"/>
-              <w:rPr>
-                <w:lang w:val="es-US"/>
-              </w:rPr>
-            </w:pPr>
-            <w:r>
-              <w:rPr>
-                <w:lang w:val="es-US"/>
-              </w:rPr>
-              <w:t>4</w:t>
-            </w:r>
-          </w:p>
-        </w:tc>
-      </w:tr>
-      <w:tr>
-        <w:trPr>
-          <w:cnfStyle w:val="000000100000" w:firstRow="0" w:lastRow="0" w:firstColumn="0" w:lastColumn="0" w:oddVBand="0" w:evenVBand="0" w:oddHBand="1" w:evenHBand="0" w:firstRowFirstColumn="0" w:firstRowLastColumn="0" w:lastRowFirstColumn="0" w:lastRowLastColumn="0"/>
-        </w:trPr>
-        <w:tc>
-          <w:tcPr>
-            <w:cnfStyle w:val="001000000000" w:firstRow="0" w:lastRow="0" w:firstColumn="1" w:lastColumn="0" w:oddVBand="0" w:evenVBand="0" w:oddHBand="0" w:evenHBand="0" w:firstRowFirstColumn="0" w:firstRowLastColumn="0" w:lastRowFirstColumn="0" w:lastRowLastColumn="0"/>
-            <w:tcW w:w="1951" w:type="dxa"/>
-          </w:tcPr>
-          <w:p>
-            <w:pPr>
-              <w:rPr>
-                <w:lang w:val="es-US"/>
-              </w:rPr>
-            </w:pPr>
-            <w:r>
-              <w:rPr>
-                <w:lang w:val="es-US"/>
-              </w:rPr>
-              <w:t>Fecha_ped</w:t>
-            </w:r>
-          </w:p>
-        </w:tc>
-        <w:tc>
-          <w:tcPr>
-            <w:tcW w:w="1701" w:type="dxa"/>
-          </w:tcPr>
-          <w:p>
-            <w:pPr>
-              <w:cnfStyle w:val="000000100000" w:firstRow="0" w:lastRow="0" w:firstColumn="0" w:lastColumn="0" w:oddVBand="0" w:evenVBand="0" w:oddHBand="1" w:evenHBand="0" w:firstRowFirstColumn="0" w:firstRowLastColumn="0" w:lastRowFirstColumn="0" w:lastRowLastColumn="0"/>
-              <w:rPr>
-                <w:lang w:val="es-US"/>
-              </w:rPr>
-            </w:pPr>
-            <w:r>
-              <w:rPr>
-                <w:lang w:val="es-US"/>
-              </w:rPr>
-              <w:t>Date</w:t>
-            </w:r>
-          </w:p>
-        </w:tc>
-        <w:tc>
-          <w:tcPr>
-            <w:tcW w:w="1276" w:type="dxa"/>
-          </w:tcPr>
-          <w:p>
-            <w:pPr>
-              <w:cnfStyle w:val="000000100000" w:firstRow="0" w:lastRow="0" w:firstColumn="0" w:lastColumn="0" w:oddVBand="0" w:evenVBand="0" w:oddHBand="1" w:evenHBand="0" w:firstRowFirstColumn="0" w:firstRowLastColumn="0" w:lastRowFirstColumn="0" w:lastRowLastColumn="0"/>
-              <w:rPr>
-                <w:lang w:val="es-US"/>
-              </w:rPr>
-            </w:pPr>
-            <w:r>
-              <w:rPr>
-                <w:lang w:val="es-US"/>
-              </w:rPr>
-              <w:t>No</w:t>
-            </w:r>
-          </w:p>
-        </w:tc>
-        <w:tc>
-          <w:tcPr>
-            <w:tcW w:w="567" w:type="dxa"/>
-          </w:tcPr>
-          <w:p>
-            <w:pPr>
-              <w:cnfStyle w:val="000000100000" w:firstRow="0" w:lastRow="0" w:firstColumn="0" w:lastColumn="0" w:oddVBand="0" w:evenVBand="0" w:oddHBand="1" w:evenHBand="0" w:firstRowFirstColumn="0" w:firstRowLastColumn="0" w:lastRowFirstColumn="0" w:lastRowLastColumn="0"/>
-              <w:rPr>
-                <w:lang w:val="es-US"/>
-              </w:rPr>
-            </w:pPr>
-            <w:r>
-              <w:rPr>
-                <w:lang w:val="es-US"/>
-              </w:rPr>
-              <w:t>No</w:t>
-            </w:r>
-          </w:p>
-        </w:tc>
-        <w:tc>
-          <w:tcPr>
-            <w:tcW w:w="567" w:type="dxa"/>
-          </w:tcPr>
-          <w:p>
-            <w:pPr>
-              <w:cnfStyle w:val="000000100000" w:firstRow="0" w:lastRow="0" w:firstColumn="0" w:lastColumn="0" w:oddVBand="0" w:evenVBand="0" w:oddHBand="1" w:evenHBand="0" w:firstRowFirstColumn="0" w:firstRowLastColumn="0" w:lastRowFirstColumn="0" w:lastRowLastColumn="0"/>
-              <w:rPr>
-                <w:lang w:val="es-US"/>
-              </w:rPr>
-            </w:pPr>
-            <w:r>
-              <w:rPr>
-                <w:lang w:val="es-US"/>
-              </w:rPr>
-              <w:t>No</w:t>
-            </w:r>
-          </w:p>
-        </w:tc>
-        <w:tc>
-          <w:tcPr>
-            <w:tcW w:w="1701" w:type="dxa"/>
-          </w:tcPr>
-          <w:p>
-            <w:pPr>
-              <w:cnfStyle w:val="000000100000" w:firstRow="0" w:lastRow="0" w:firstColumn="0" w:lastColumn="0" w:oddVBand="0" w:evenVBand="0" w:oddHBand="1" w:evenHBand="0" w:firstRowFirstColumn="0" w:firstRowLastColumn="0" w:lastRowFirstColumn="0" w:lastRowLastColumn="0"/>
-              <w:rPr>
-                <w:lang w:val="es-US"/>
-              </w:rPr>
-            </w:pPr>
-            <w:r>
-              <w:rPr>
-                <w:lang w:val="es-US"/>
-              </w:rPr>
-              <w:t>----------------------</w:t>
-            </w:r>
-          </w:p>
-        </w:tc>
-        <w:tc>
-          <w:tcPr>
-            <w:tcW w:w="1215" w:type="dxa"/>
-          </w:tcPr>
-          <w:p>
-            <w:pPr>
-              <w:cnfStyle w:val="000000100000" w:firstRow="0" w:lastRow="0" w:firstColumn="0" w:lastColumn="0" w:oddVBand="0" w:evenVBand="0" w:oddHBand="1" w:evenHBand="0" w:firstRowFirstColumn="0" w:firstRowLastColumn="0" w:lastRowFirstColumn="0" w:lastRowLastColumn="0"/>
               <w:rPr>
                 <w:lang w:val="es-US"/>
               </w:rPr>
@@ -17938,7 +17793,7 @@
               <w:rPr>
                 <w:lang w:val="es-US"/>
               </w:rPr>
-              <w:t>Id_med</w:t>
+              <w:t>Id_ped</w:t>
             </w:r>
           </w:p>
         </w:tc>
@@ -18076,7 +17931,7 @@
               <w:rPr>
                 <w:lang w:val="es-US"/>
               </w:rPr>
-              <w:t>Id_ped</w:t>
+              <w:t>Id_med</w:t>
             </w:r>
           </w:p>
         </w:tc>
@@ -19081,7 +18936,7 @@
                 <w:sz w:val="18"/>
                 <w:lang w:val="es-US"/>
               </w:rPr>
-              <w:t xml:space="preserve">     Nombre VARCHAR(40) NOT NULL,</w:t>
+              <w:t xml:space="preserve">     Id_med INT(4) NOT NULL,</w:t>
             </w:r>
           </w:p>
           <w:p>
@@ -19097,7 +18952,7 @@
                 <w:sz w:val="18"/>
                 <w:lang w:val="es-US"/>
               </w:rPr>
-              <w:t xml:space="preserve">     Telf INT(4) NOT NULL,</w:t>
+              <w:t xml:space="preserve">     Ubic VARCHAR(10) NOT NULL,</w:t>
             </w:r>
           </w:p>
           <w:p>
@@ -19113,7 +18968,7 @@
                 <w:sz w:val="18"/>
                 <w:lang w:val="es-US"/>
               </w:rPr>
-              <w:t xml:space="preserve">     Dir VARCHAR(50) NOT NULL</w:t>
+              <w:t xml:space="preserve">     Cant_disp INT(4) NOT NULL</w:t>
             </w:r>
           </w:p>
           <w:p>
@@ -19367,22 +19222,6 @@
                 <w:sz w:val="18"/>
                 <w:lang w:val="es-US"/>
               </w:rPr>
-              <w:t xml:space="preserve">     Id_med INT(4) NOT NULL,</w:t>
-            </w:r>
-          </w:p>
-          <w:p>
-            <w:pPr>
-              <w:cnfStyle w:val="000000100000" w:firstRow="0" w:lastRow="0" w:firstColumn="0" w:lastColumn="0" w:oddVBand="0" w:evenVBand="0" w:oddHBand="1" w:evenHBand="0" w:firstRowFirstColumn="0" w:firstRowLastColumn="0" w:lastRowFirstColumn="0" w:lastRowLastColumn="0"/>
-              <w:rPr>
-                <w:sz w:val="18"/>
-                <w:lang w:val="es-US"/>
-              </w:rPr>
-            </w:pPr>
-            <w:r>
-              <w:rPr>
-                <w:sz w:val="18"/>
-                <w:lang w:val="es-US"/>
-              </w:rPr>
               <w:t xml:space="preserve">     Id_suc INT(4) NOT NULL,</w:t>
             </w:r>
           </w:p>
@@ -19508,23 +19347,23 @@
                 <w:sz w:val="18"/>
                 <w:lang w:val="es-US"/>
               </w:rPr>
+              <w:t xml:space="preserve">     Id_ped INT(4) NOT NULL,</w:t>
+            </w:r>
+          </w:p>
+          <w:p>
+            <w:pPr>
+              <w:cnfStyle w:val="000000010000" w:firstRow="0" w:lastRow="0" w:firstColumn="0" w:lastColumn="0" w:oddVBand="0" w:evenVBand="0" w:oddHBand="0" w:evenHBand="1" w:firstRowFirstColumn="0" w:firstRowLastColumn="0" w:lastRowFirstColumn="0" w:lastRowLastColumn="0"/>
+              <w:rPr>
+                <w:sz w:val="18"/>
+                <w:lang w:val="es-US"/>
+              </w:rPr>
+            </w:pPr>
+            <w:r>
+              <w:rPr>
+                <w:sz w:val="18"/>
+                <w:lang w:val="es-US"/>
+              </w:rPr>
               <w:t xml:space="preserve">     Id_med INT(4) NOT NULL,</w:t>
-            </w:r>
-          </w:p>
-          <w:p>
-            <w:pPr>
-              <w:cnfStyle w:val="000000010000" w:firstRow="0" w:lastRow="0" w:firstColumn="0" w:lastColumn="0" w:oddVBand="0" w:evenVBand="0" w:oddHBand="0" w:evenHBand="1" w:firstRowFirstColumn="0" w:firstRowLastColumn="0" w:lastRowFirstColumn="0" w:lastRowLastColumn="0"/>
-              <w:rPr>
-                <w:sz w:val="18"/>
-                <w:lang w:val="es-US"/>
-              </w:rPr>
-            </w:pPr>
-            <w:r>
-              <w:rPr>
-                <w:sz w:val="18"/>
-                <w:lang w:val="es-US"/>
-              </w:rPr>
-              <w:t xml:space="preserve">     Id_ped INT(4) NOT NULL,</w:t>
             </w:r>
           </w:p>
           <w:p>
@@ -19584,12 +19423,1484 @@
     </w:p>
     <w:p>
       <w:pPr>
+        <w:pStyle w:val="Ttulo2"/>
+        <w:numPr>
+          <w:ilvl w:val="1"/>
+          <w:numId w:val="6"/>
+        </w:numPr>
+        <w:ind w:left="0" w:firstLine="0"/>
         <w:rPr>
           <w:lang w:val="es-US"/>
         </w:rPr>
       </w:pPr>
-      <w:bookmarkStart w:id="40" w:name="_GoBack"/>
-      <w:bookmarkEnd w:id="40"/>
+      <w:r>
+        <w:rPr>
+          <w:lang w:val="es-US"/>
+        </w:rPr>
+        <w:lastRenderedPageBreak/>
+        <w:t>AGREGANDO CONSTRAINTS A LA DB FARMACIA</w:t>
+      </w:r>
+    </w:p>
+    <w:tbl>
+      <w:tblPr>
+        <w:tblStyle w:val="Cuadrculaclara-nfasis5"/>
+        <w:tblW w:w="0" w:type="auto"/>
+        <w:tblLook w:val="04A0" w:firstRow="1" w:lastRow="0" w:firstColumn="1" w:lastColumn="0" w:noHBand="0" w:noVBand="1"/>
+      </w:tblPr>
+      <w:tblGrid>
+        <w:gridCol w:w="1809"/>
+        <w:gridCol w:w="7169"/>
+      </w:tblGrid>
+      <w:tr>
+        <w:trPr>
+          <w:cnfStyle w:val="100000000000" w:firstRow="1" w:lastRow="0" w:firstColumn="0" w:lastColumn="0" w:oddVBand="0" w:evenVBand="0" w:oddHBand="0" w:evenHBand="0" w:firstRowFirstColumn="0" w:firstRowLastColumn="0" w:lastRowFirstColumn="0" w:lastRowLastColumn="0"/>
+        </w:trPr>
+        <w:tc>
+          <w:tcPr>
+            <w:cnfStyle w:val="001000000000" w:firstRow="0" w:lastRow="0" w:firstColumn="1" w:lastColumn="0" w:oddVBand="0" w:evenVBand="0" w:oddHBand="0" w:evenHBand="0" w:firstRowFirstColumn="0" w:firstRowLastColumn="0" w:lastRowFirstColumn="0" w:lastRowLastColumn="0"/>
+            <w:tcW w:w="1809" w:type="dxa"/>
+          </w:tcPr>
+          <w:p>
+            <w:pPr>
+              <w:rPr>
+                <w:lang w:val="es-US"/>
+              </w:rPr>
+            </w:pPr>
+            <w:r>
+              <w:rPr>
+                <w:lang w:val="es-US"/>
+              </w:rPr>
+              <w:t>TABLA</w:t>
+            </w:r>
+          </w:p>
+        </w:tc>
+        <w:tc>
+          <w:tcPr>
+            <w:tcW w:w="7169" w:type="dxa"/>
+          </w:tcPr>
+          <w:p>
+            <w:pPr>
+              <w:cnfStyle w:val="100000000000" w:firstRow="1" w:lastRow="0" w:firstColumn="0" w:lastColumn="0" w:oddVBand="0" w:evenVBand="0" w:oddHBand="0" w:evenHBand="0" w:firstRowFirstColumn="0" w:firstRowLastColumn="0" w:lastRowFirstColumn="0" w:lastRowLastColumn="0"/>
+              <w:rPr>
+                <w:lang w:val="es-US"/>
+              </w:rPr>
+            </w:pPr>
+            <w:r>
+              <w:rPr>
+                <w:lang w:val="es-US"/>
+              </w:rPr>
+              <w:t>AGREGADO DE CONSTRAINTS</w:t>
+            </w:r>
+          </w:p>
+        </w:tc>
+      </w:tr>
+      <w:tr>
+        <w:trPr>
+          <w:cnfStyle w:val="000000100000" w:firstRow="0" w:lastRow="0" w:firstColumn="0" w:lastColumn="0" w:oddVBand="0" w:evenVBand="0" w:oddHBand="1" w:evenHBand="0" w:firstRowFirstColumn="0" w:firstRowLastColumn="0" w:lastRowFirstColumn="0" w:lastRowLastColumn="0"/>
+        </w:trPr>
+        <w:tc>
+          <w:tcPr>
+            <w:cnfStyle w:val="001000000000" w:firstRow="0" w:lastRow="0" w:firstColumn="1" w:lastColumn="0" w:oddVBand="0" w:evenVBand="0" w:oddHBand="0" w:evenHBand="0" w:firstRowFirstColumn="0" w:firstRowLastColumn="0" w:lastRowFirstColumn="0" w:lastRowLastColumn="0"/>
+            <w:tcW w:w="1809" w:type="dxa"/>
+          </w:tcPr>
+          <w:p>
+            <w:pPr>
+              <w:rPr>
+                <w:lang w:val="es-US"/>
+              </w:rPr>
+            </w:pPr>
+            <w:r>
+              <w:rPr>
+                <w:lang w:val="es-US"/>
+              </w:rPr>
+              <w:t>CLIENTE</w:t>
+            </w:r>
+          </w:p>
+        </w:tc>
+        <w:tc>
+          <w:tcPr>
+            <w:tcW w:w="7169" w:type="dxa"/>
+          </w:tcPr>
+          <w:p>
+            <w:pPr>
+              <w:cnfStyle w:val="000000100000" w:firstRow="0" w:lastRow="0" w:firstColumn="0" w:lastColumn="0" w:oddVBand="0" w:evenVBand="0" w:oddHBand="1" w:evenHBand="0" w:firstRowFirstColumn="0" w:firstRowLastColumn="0" w:lastRowFirstColumn="0" w:lastRowLastColumn="0"/>
+              <w:rPr>
+                <w:sz w:val="16"/>
+                <w:lang w:val="es-US"/>
+              </w:rPr>
+            </w:pPr>
+            <w:r>
+              <w:rPr>
+                <w:sz w:val="16"/>
+                <w:lang w:val="es-US"/>
+              </w:rPr>
+              <w:t>ALTER TABLE CLIENTE</w:t>
+            </w:r>
+          </w:p>
+          <w:p>
+            <w:pPr>
+              <w:cnfStyle w:val="000000100000" w:firstRow="0" w:lastRow="0" w:firstColumn="0" w:lastColumn="0" w:oddVBand="0" w:evenVBand="0" w:oddHBand="1" w:evenHBand="0" w:firstRowFirstColumn="0" w:firstRowLastColumn="0" w:lastRowFirstColumn="0" w:lastRowLastColumn="0"/>
+              <w:rPr>
+                <w:sz w:val="16"/>
+                <w:lang w:val="es-US"/>
+              </w:rPr>
+            </w:pPr>
+            <w:r>
+              <w:rPr>
+                <w:sz w:val="16"/>
+                <w:lang w:val="es-US"/>
+              </w:rPr>
+              <w:t>ADD CONSTRAINT PK_CLIENTE</w:t>
+            </w:r>
+          </w:p>
+          <w:p>
+            <w:pPr>
+              <w:cnfStyle w:val="000000100000" w:firstRow="0" w:lastRow="0" w:firstColumn="0" w:lastColumn="0" w:oddVBand="0" w:evenVBand="0" w:oddHBand="1" w:evenHBand="0" w:firstRowFirstColumn="0" w:firstRowLastColumn="0" w:lastRowFirstColumn="0" w:lastRowLastColumn="0"/>
+              <w:rPr>
+                <w:sz w:val="16"/>
+                <w:lang w:val="es-US"/>
+              </w:rPr>
+            </w:pPr>
+            <w:r>
+              <w:rPr>
+                <w:sz w:val="16"/>
+                <w:lang w:val="es-US"/>
+              </w:rPr>
+              <w:t>PRIMARY KEY (nit</w:t>
+            </w:r>
+            <w:r>
+              <w:rPr>
+                <w:sz w:val="16"/>
+                <w:lang w:val="es-US"/>
+              </w:rPr>
+              <w:t>);</w:t>
+            </w:r>
+          </w:p>
+        </w:tc>
+      </w:tr>
+      <w:tr>
+        <w:trPr>
+          <w:cnfStyle w:val="000000010000" w:firstRow="0" w:lastRow="0" w:firstColumn="0" w:lastColumn="0" w:oddVBand="0" w:evenVBand="0" w:oddHBand="0" w:evenHBand="1" w:firstRowFirstColumn="0" w:firstRowLastColumn="0" w:lastRowFirstColumn="0" w:lastRowLastColumn="0"/>
+        </w:trPr>
+        <w:tc>
+          <w:tcPr>
+            <w:cnfStyle w:val="001000000000" w:firstRow="0" w:lastRow="0" w:firstColumn="1" w:lastColumn="0" w:oddVBand="0" w:evenVBand="0" w:oddHBand="0" w:evenHBand="0" w:firstRowFirstColumn="0" w:firstRowLastColumn="0" w:lastRowFirstColumn="0" w:lastRowLastColumn="0"/>
+            <w:tcW w:w="1809" w:type="dxa"/>
+          </w:tcPr>
+          <w:p>
+            <w:pPr>
+              <w:rPr>
+                <w:lang w:val="es-US"/>
+              </w:rPr>
+            </w:pPr>
+            <w:r>
+              <w:rPr>
+                <w:lang w:val="es-US"/>
+              </w:rPr>
+              <w:t>MEDICAMENTO</w:t>
+            </w:r>
+          </w:p>
+        </w:tc>
+        <w:tc>
+          <w:tcPr>
+            <w:tcW w:w="7169" w:type="dxa"/>
+          </w:tcPr>
+          <w:p>
+            <w:pPr>
+              <w:cnfStyle w:val="000000010000" w:firstRow="0" w:lastRow="0" w:firstColumn="0" w:lastColumn="0" w:oddVBand="0" w:evenVBand="0" w:oddHBand="0" w:evenHBand="1" w:firstRowFirstColumn="0" w:firstRowLastColumn="0" w:lastRowFirstColumn="0" w:lastRowLastColumn="0"/>
+              <w:rPr>
+                <w:sz w:val="16"/>
+                <w:lang w:val="es-US"/>
+              </w:rPr>
+            </w:pPr>
+            <w:r>
+              <w:rPr>
+                <w:sz w:val="16"/>
+                <w:lang w:val="es-US"/>
+              </w:rPr>
+              <w:t>ALTER TABLE MEDICAMENTO</w:t>
+            </w:r>
+          </w:p>
+          <w:p>
+            <w:pPr>
+              <w:cnfStyle w:val="000000010000" w:firstRow="0" w:lastRow="0" w:firstColumn="0" w:lastColumn="0" w:oddVBand="0" w:evenVBand="0" w:oddHBand="0" w:evenHBand="1" w:firstRowFirstColumn="0" w:firstRowLastColumn="0" w:lastRowFirstColumn="0" w:lastRowLastColumn="0"/>
+              <w:rPr>
+                <w:sz w:val="16"/>
+                <w:lang w:val="es-US"/>
+              </w:rPr>
+            </w:pPr>
+            <w:r>
+              <w:rPr>
+                <w:sz w:val="16"/>
+                <w:lang w:val="es-US"/>
+              </w:rPr>
+              <w:t>ADD CONSTRAINT PK_MEDICAMENTO</w:t>
+            </w:r>
+          </w:p>
+          <w:p>
+            <w:pPr>
+              <w:cnfStyle w:val="000000010000" w:firstRow="0" w:lastRow="0" w:firstColumn="0" w:lastColumn="0" w:oddVBand="0" w:evenVBand="0" w:oddHBand="0" w:evenHBand="1" w:firstRowFirstColumn="0" w:firstRowLastColumn="0" w:lastRowFirstColumn="0" w:lastRowLastColumn="0"/>
+              <w:rPr>
+                <w:sz w:val="16"/>
+                <w:lang w:val="es-US"/>
+              </w:rPr>
+            </w:pPr>
+            <w:r>
+              <w:rPr>
+                <w:sz w:val="16"/>
+                <w:lang w:val="es-US"/>
+              </w:rPr>
+              <w:t>PRIMARY KEY (id_med);</w:t>
+            </w:r>
+          </w:p>
+        </w:tc>
+      </w:tr>
+      <w:tr>
+        <w:trPr>
+          <w:cnfStyle w:val="000000100000" w:firstRow="0" w:lastRow="0" w:firstColumn="0" w:lastColumn="0" w:oddVBand="0" w:evenVBand="0" w:oddHBand="1" w:evenHBand="0" w:firstRowFirstColumn="0" w:firstRowLastColumn="0" w:lastRowFirstColumn="0" w:lastRowLastColumn="0"/>
+        </w:trPr>
+        <w:tc>
+          <w:tcPr>
+            <w:cnfStyle w:val="001000000000" w:firstRow="0" w:lastRow="0" w:firstColumn="1" w:lastColumn="0" w:oddVBand="0" w:evenVBand="0" w:oddHBand="0" w:evenHBand="0" w:firstRowFirstColumn="0" w:firstRowLastColumn="0" w:lastRowFirstColumn="0" w:lastRowLastColumn="0"/>
+            <w:tcW w:w="1809" w:type="dxa"/>
+          </w:tcPr>
+          <w:p>
+            <w:pPr>
+              <w:rPr>
+                <w:lang w:val="es-US"/>
+              </w:rPr>
+            </w:pPr>
+            <w:r>
+              <w:rPr>
+                <w:lang w:val="es-US"/>
+              </w:rPr>
+              <w:t>COMPRA</w:t>
+            </w:r>
+          </w:p>
+        </w:tc>
+        <w:tc>
+          <w:tcPr>
+            <w:tcW w:w="7169" w:type="dxa"/>
+          </w:tcPr>
+          <w:p>
+            <w:pPr>
+              <w:cnfStyle w:val="000000100000" w:firstRow="0" w:lastRow="0" w:firstColumn="0" w:lastColumn="0" w:oddVBand="0" w:evenVBand="0" w:oddHBand="1" w:evenHBand="0" w:firstRowFirstColumn="0" w:firstRowLastColumn="0" w:lastRowFirstColumn="0" w:lastRowLastColumn="0"/>
+              <w:rPr>
+                <w:sz w:val="16"/>
+                <w:lang w:val="es-US"/>
+              </w:rPr>
+            </w:pPr>
+            <w:r>
+              <w:rPr>
+                <w:sz w:val="16"/>
+                <w:lang w:val="es-US"/>
+              </w:rPr>
+              <w:t>ALTER TABLE COMPRA</w:t>
+            </w:r>
+          </w:p>
+          <w:p>
+            <w:pPr>
+              <w:cnfStyle w:val="000000100000" w:firstRow="0" w:lastRow="0" w:firstColumn="0" w:lastColumn="0" w:oddVBand="0" w:evenVBand="0" w:oddHBand="1" w:evenHBand="0" w:firstRowFirstColumn="0" w:firstRowLastColumn="0" w:lastRowFirstColumn="0" w:lastRowLastColumn="0"/>
+              <w:rPr>
+                <w:sz w:val="16"/>
+                <w:lang w:val="es-US"/>
+              </w:rPr>
+            </w:pPr>
+            <w:r>
+              <w:rPr>
+                <w:sz w:val="16"/>
+                <w:lang w:val="es-US"/>
+              </w:rPr>
+              <w:t>ADD CONSTRAINT PK_COMPRA</w:t>
+            </w:r>
+          </w:p>
+          <w:p>
+            <w:pPr>
+              <w:tabs>
+                <w:tab w:val="left" w:pos="1365"/>
+              </w:tabs>
+              <w:cnfStyle w:val="000000100000" w:firstRow="0" w:lastRow="0" w:firstColumn="0" w:lastColumn="0" w:oddVBand="0" w:evenVBand="0" w:oddHBand="1" w:evenHBand="0" w:firstRowFirstColumn="0" w:firstRowLastColumn="0" w:lastRowFirstColumn="0" w:lastRowLastColumn="0"/>
+              <w:rPr>
+                <w:sz w:val="16"/>
+                <w:lang w:val="es-US"/>
+              </w:rPr>
+            </w:pPr>
+            <w:r>
+              <w:rPr>
+                <w:sz w:val="16"/>
+                <w:lang w:val="es-US"/>
+              </w:rPr>
+              <w:t>PRIMARY KEY (n</w:t>
+            </w:r>
+            <w:r>
+              <w:rPr>
+                <w:sz w:val="16"/>
+                <w:lang w:val="es-US"/>
+              </w:rPr>
+              <w:t>i</w:t>
+            </w:r>
+            <w:r>
+              <w:rPr>
+                <w:sz w:val="16"/>
+                <w:lang w:val="es-US"/>
+              </w:rPr>
+              <w:t>t</w:t>
+            </w:r>
+            <w:r>
+              <w:rPr>
+                <w:sz w:val="16"/>
+                <w:lang w:val="es-US"/>
+              </w:rPr>
+              <w:t>);</w:t>
+            </w:r>
+          </w:p>
+          <w:p>
+            <w:pPr>
+              <w:tabs>
+                <w:tab w:val="left" w:pos="1365"/>
+              </w:tabs>
+              <w:cnfStyle w:val="000000100000" w:firstRow="0" w:lastRow="0" w:firstColumn="0" w:lastColumn="0" w:oddVBand="0" w:evenVBand="0" w:oddHBand="1" w:evenHBand="0" w:firstRowFirstColumn="0" w:firstRowLastColumn="0" w:lastRowFirstColumn="0" w:lastRowLastColumn="0"/>
+              <w:rPr>
+                <w:sz w:val="6"/>
+                <w:lang w:val="es-US"/>
+              </w:rPr>
+            </w:pPr>
+          </w:p>
+          <w:p>
+            <w:pPr>
+              <w:tabs>
+                <w:tab w:val="left" w:pos="1365"/>
+              </w:tabs>
+              <w:cnfStyle w:val="000000100000" w:firstRow="0" w:lastRow="0" w:firstColumn="0" w:lastColumn="0" w:oddVBand="0" w:evenVBand="0" w:oddHBand="1" w:evenHBand="0" w:firstRowFirstColumn="0" w:firstRowLastColumn="0" w:lastRowFirstColumn="0" w:lastRowLastColumn="0"/>
+              <w:rPr>
+                <w:sz w:val="16"/>
+                <w:lang w:val="es-US"/>
+              </w:rPr>
+            </w:pPr>
+            <w:r>
+              <w:rPr>
+                <w:sz w:val="16"/>
+                <w:lang w:val="es-US"/>
+              </w:rPr>
+              <w:t>ALTER TABLE COMPRA</w:t>
+            </w:r>
+          </w:p>
+          <w:p>
+            <w:pPr>
+              <w:tabs>
+                <w:tab w:val="left" w:pos="1365"/>
+              </w:tabs>
+              <w:cnfStyle w:val="000000100000" w:firstRow="0" w:lastRow="0" w:firstColumn="0" w:lastColumn="0" w:oddVBand="0" w:evenVBand="0" w:oddHBand="1" w:evenHBand="0" w:firstRowFirstColumn="0" w:firstRowLastColumn="0" w:lastRowFirstColumn="0" w:lastRowLastColumn="0"/>
+              <w:rPr>
+                <w:sz w:val="16"/>
+                <w:lang w:val="es-US"/>
+              </w:rPr>
+            </w:pPr>
+            <w:r>
+              <w:rPr>
+                <w:sz w:val="16"/>
+                <w:lang w:val="es-US"/>
+              </w:rPr>
+              <w:t>ADD CONSTRAINT FK_COMPRA_CLIENTE</w:t>
+            </w:r>
+          </w:p>
+          <w:p>
+            <w:pPr>
+              <w:tabs>
+                <w:tab w:val="left" w:pos="1365"/>
+              </w:tabs>
+              <w:cnfStyle w:val="000000100000" w:firstRow="0" w:lastRow="0" w:firstColumn="0" w:lastColumn="0" w:oddVBand="0" w:evenVBand="0" w:oddHBand="1" w:evenHBand="0" w:firstRowFirstColumn="0" w:firstRowLastColumn="0" w:lastRowFirstColumn="0" w:lastRowLastColumn="0"/>
+              <w:rPr>
+                <w:sz w:val="16"/>
+                <w:lang w:val="es-US"/>
+              </w:rPr>
+            </w:pPr>
+            <w:r>
+              <w:rPr>
+                <w:sz w:val="16"/>
+                <w:lang w:val="es-US"/>
+              </w:rPr>
+              <w:t>FOREIGN KEY (nit</w:t>
+            </w:r>
+            <w:r>
+              <w:rPr>
+                <w:sz w:val="16"/>
+                <w:lang w:val="es-US"/>
+              </w:rPr>
+              <w:t>)</w:t>
+            </w:r>
+          </w:p>
+          <w:p>
+            <w:pPr>
+              <w:tabs>
+                <w:tab w:val="left" w:pos="1365"/>
+              </w:tabs>
+              <w:cnfStyle w:val="000000100000" w:firstRow="0" w:lastRow="0" w:firstColumn="0" w:lastColumn="0" w:oddVBand="0" w:evenVBand="0" w:oddHBand="1" w:evenHBand="0" w:firstRowFirstColumn="0" w:firstRowLastColumn="0" w:lastRowFirstColumn="0" w:lastRowLastColumn="0"/>
+              <w:rPr>
+                <w:sz w:val="16"/>
+                <w:lang w:val="es-US"/>
+              </w:rPr>
+            </w:pPr>
+            <w:r>
+              <w:rPr>
+                <w:sz w:val="16"/>
+                <w:lang w:val="es-US"/>
+              </w:rPr>
+              <w:t>REFERENCES CLIENT</w:t>
+            </w:r>
+            <w:r>
+              <w:rPr>
+                <w:sz w:val="16"/>
+                <w:lang w:val="es-US"/>
+              </w:rPr>
+              <w:t>E(nit</w:t>
+            </w:r>
+            <w:r>
+              <w:rPr>
+                <w:sz w:val="16"/>
+                <w:lang w:val="es-US"/>
+              </w:rPr>
+              <w:t>);</w:t>
+            </w:r>
+          </w:p>
+          <w:p>
+            <w:pPr>
+              <w:tabs>
+                <w:tab w:val="left" w:pos="1365"/>
+              </w:tabs>
+              <w:cnfStyle w:val="000000100000" w:firstRow="0" w:lastRow="0" w:firstColumn="0" w:lastColumn="0" w:oddVBand="0" w:evenVBand="0" w:oddHBand="1" w:evenHBand="0" w:firstRowFirstColumn="0" w:firstRowLastColumn="0" w:lastRowFirstColumn="0" w:lastRowLastColumn="0"/>
+              <w:rPr>
+                <w:sz w:val="6"/>
+                <w:lang w:val="es-US"/>
+              </w:rPr>
+            </w:pPr>
+          </w:p>
+          <w:p>
+            <w:pPr>
+              <w:tabs>
+                <w:tab w:val="left" w:pos="1365"/>
+              </w:tabs>
+              <w:cnfStyle w:val="000000100000" w:firstRow="0" w:lastRow="0" w:firstColumn="0" w:lastColumn="0" w:oddVBand="0" w:evenVBand="0" w:oddHBand="1" w:evenHBand="0" w:firstRowFirstColumn="0" w:firstRowLastColumn="0" w:lastRowFirstColumn="0" w:lastRowLastColumn="0"/>
+              <w:rPr>
+                <w:sz w:val="16"/>
+                <w:lang w:val="es-US"/>
+              </w:rPr>
+            </w:pPr>
+            <w:r>
+              <w:rPr>
+                <w:sz w:val="16"/>
+                <w:lang w:val="es-US"/>
+              </w:rPr>
+              <w:t>ALTER TABLE COMPRA</w:t>
+            </w:r>
+            <w:r>
+              <w:rPr>
+                <w:sz w:val="16"/>
+                <w:lang w:val="es-US"/>
+              </w:rPr>
+              <w:br/>
+              <w:t>ADD CONSTRAINT FK_COMPRA_MEDICAMENTO</w:t>
+            </w:r>
+          </w:p>
+          <w:p>
+            <w:pPr>
+              <w:tabs>
+                <w:tab w:val="left" w:pos="1365"/>
+              </w:tabs>
+              <w:cnfStyle w:val="000000100000" w:firstRow="0" w:lastRow="0" w:firstColumn="0" w:lastColumn="0" w:oddVBand="0" w:evenVBand="0" w:oddHBand="1" w:evenHBand="0" w:firstRowFirstColumn="0" w:firstRowLastColumn="0" w:lastRowFirstColumn="0" w:lastRowLastColumn="0"/>
+              <w:rPr>
+                <w:sz w:val="16"/>
+                <w:lang w:val="es-US"/>
+              </w:rPr>
+            </w:pPr>
+            <w:r>
+              <w:rPr>
+                <w:sz w:val="16"/>
+                <w:lang w:val="es-US"/>
+              </w:rPr>
+              <w:t>FOREIGN KEY (id_med)</w:t>
+            </w:r>
+          </w:p>
+          <w:p>
+            <w:pPr>
+              <w:tabs>
+                <w:tab w:val="left" w:pos="1365"/>
+              </w:tabs>
+              <w:cnfStyle w:val="000000100000" w:firstRow="0" w:lastRow="0" w:firstColumn="0" w:lastColumn="0" w:oddVBand="0" w:evenVBand="0" w:oddHBand="1" w:evenHBand="0" w:firstRowFirstColumn="0" w:firstRowLastColumn="0" w:lastRowFirstColumn="0" w:lastRowLastColumn="0"/>
+              <w:rPr>
+                <w:sz w:val="16"/>
+                <w:lang w:val="es-US"/>
+              </w:rPr>
+            </w:pPr>
+            <w:r>
+              <w:rPr>
+                <w:sz w:val="16"/>
+                <w:lang w:val="es-US"/>
+              </w:rPr>
+              <w:t>REFERENCES MEDICAMENTO(id_med);</w:t>
+            </w:r>
+          </w:p>
+        </w:tc>
+      </w:tr>
+      <w:tr>
+        <w:trPr>
+          <w:cnfStyle w:val="000000010000" w:firstRow="0" w:lastRow="0" w:firstColumn="0" w:lastColumn="0" w:oddVBand="0" w:evenVBand="0" w:oddHBand="0" w:evenHBand="1" w:firstRowFirstColumn="0" w:firstRowLastColumn="0" w:lastRowFirstColumn="0" w:lastRowLastColumn="0"/>
+        </w:trPr>
+        <w:tc>
+          <w:tcPr>
+            <w:cnfStyle w:val="001000000000" w:firstRow="0" w:lastRow="0" w:firstColumn="1" w:lastColumn="0" w:oddVBand="0" w:evenVBand="0" w:oddHBand="0" w:evenHBand="0" w:firstRowFirstColumn="0" w:firstRowLastColumn="0" w:lastRowFirstColumn="0" w:lastRowLastColumn="0"/>
+            <w:tcW w:w="1809" w:type="dxa"/>
+          </w:tcPr>
+          <w:p>
+            <w:pPr>
+              <w:rPr>
+                <w:lang w:val="es-US"/>
+              </w:rPr>
+            </w:pPr>
+            <w:r>
+              <w:rPr>
+                <w:lang w:val="es-US"/>
+              </w:rPr>
+              <w:t>SUCURSAL</w:t>
+            </w:r>
+          </w:p>
+        </w:tc>
+        <w:tc>
+          <w:tcPr>
+            <w:tcW w:w="7169" w:type="dxa"/>
+          </w:tcPr>
+          <w:p>
+            <w:pPr>
+              <w:cnfStyle w:val="000000010000" w:firstRow="0" w:lastRow="0" w:firstColumn="0" w:lastColumn="0" w:oddVBand="0" w:evenVBand="0" w:oddHBand="0" w:evenHBand="1" w:firstRowFirstColumn="0" w:firstRowLastColumn="0" w:lastRowFirstColumn="0" w:lastRowLastColumn="0"/>
+              <w:rPr>
+                <w:sz w:val="16"/>
+                <w:lang w:val="es-US"/>
+              </w:rPr>
+            </w:pPr>
+            <w:r>
+              <w:rPr>
+                <w:sz w:val="16"/>
+                <w:lang w:val="es-US"/>
+              </w:rPr>
+              <w:t>ALTER TABLE SUCURSAL</w:t>
+            </w:r>
+          </w:p>
+          <w:p>
+            <w:pPr>
+              <w:cnfStyle w:val="000000010000" w:firstRow="0" w:lastRow="0" w:firstColumn="0" w:lastColumn="0" w:oddVBand="0" w:evenVBand="0" w:oddHBand="0" w:evenHBand="1" w:firstRowFirstColumn="0" w:firstRowLastColumn="0" w:lastRowFirstColumn="0" w:lastRowLastColumn="0"/>
+              <w:rPr>
+                <w:sz w:val="16"/>
+                <w:lang w:val="es-US"/>
+              </w:rPr>
+            </w:pPr>
+            <w:r>
+              <w:rPr>
+                <w:sz w:val="16"/>
+                <w:lang w:val="es-US"/>
+              </w:rPr>
+              <w:t>ADD CONSTRAINT PK_SUCURSAL</w:t>
+            </w:r>
+            <w:r>
+              <w:rPr>
+                <w:sz w:val="16"/>
+                <w:lang w:val="es-US"/>
+              </w:rPr>
+              <w:br/>
+              <w:t>PRIMARY KEY (id_suc);</w:t>
+            </w:r>
+          </w:p>
+        </w:tc>
+      </w:tr>
+      <w:tr>
+        <w:trPr>
+          <w:cnfStyle w:val="000000100000" w:firstRow="0" w:lastRow="0" w:firstColumn="0" w:lastColumn="0" w:oddVBand="0" w:evenVBand="0" w:oddHBand="1" w:evenHBand="0" w:firstRowFirstColumn="0" w:firstRowLastColumn="0" w:lastRowFirstColumn="0" w:lastRowLastColumn="0"/>
+        </w:trPr>
+        <w:tc>
+          <w:tcPr>
+            <w:cnfStyle w:val="001000000000" w:firstRow="0" w:lastRow="0" w:firstColumn="1" w:lastColumn="0" w:oddVBand="0" w:evenVBand="0" w:oddHBand="0" w:evenHBand="0" w:firstRowFirstColumn="0" w:firstRowLastColumn="0" w:lastRowFirstColumn="0" w:lastRowLastColumn="0"/>
+            <w:tcW w:w="1809" w:type="dxa"/>
+          </w:tcPr>
+          <w:p>
+            <w:pPr>
+              <w:rPr>
+                <w:lang w:val="es-US"/>
+              </w:rPr>
+            </w:pPr>
+            <w:r>
+              <w:rPr>
+                <w:lang w:val="es-US"/>
+              </w:rPr>
+              <w:t>ALMACEN</w:t>
+            </w:r>
+          </w:p>
+        </w:tc>
+        <w:tc>
+          <w:tcPr>
+            <w:tcW w:w="7169" w:type="dxa"/>
+          </w:tcPr>
+          <w:p>
+            <w:pPr>
+              <w:cnfStyle w:val="000000100000" w:firstRow="0" w:lastRow="0" w:firstColumn="0" w:lastColumn="0" w:oddVBand="0" w:evenVBand="0" w:oddHBand="1" w:evenHBand="0" w:firstRowFirstColumn="0" w:firstRowLastColumn="0" w:lastRowFirstColumn="0" w:lastRowLastColumn="0"/>
+              <w:rPr>
+                <w:sz w:val="16"/>
+                <w:lang w:val="es-US"/>
+              </w:rPr>
+            </w:pPr>
+            <w:r>
+              <w:rPr>
+                <w:sz w:val="16"/>
+                <w:lang w:val="es-US"/>
+              </w:rPr>
+              <w:t>ALTER TABLE ALMACEN</w:t>
+            </w:r>
+            <w:r>
+              <w:rPr>
+                <w:sz w:val="16"/>
+                <w:lang w:val="es-US"/>
+              </w:rPr>
+              <w:br/>
+              <w:t>ADD CONSTRAINT PK_ALMACEN</w:t>
+            </w:r>
+          </w:p>
+          <w:p>
+            <w:pPr>
+              <w:cnfStyle w:val="000000100000" w:firstRow="0" w:lastRow="0" w:firstColumn="0" w:lastColumn="0" w:oddVBand="0" w:evenVBand="0" w:oddHBand="1" w:evenHBand="0" w:firstRowFirstColumn="0" w:firstRowLastColumn="0" w:lastRowFirstColumn="0" w:lastRowLastColumn="0"/>
+              <w:rPr>
+                <w:sz w:val="16"/>
+                <w:lang w:val="es-US"/>
+              </w:rPr>
+            </w:pPr>
+            <w:r>
+              <w:rPr>
+                <w:sz w:val="16"/>
+                <w:lang w:val="es-US"/>
+              </w:rPr>
+              <w:t>PRIMARY KEY (id_suc, id_med);</w:t>
+            </w:r>
+          </w:p>
+          <w:p>
+            <w:pPr>
+              <w:cnfStyle w:val="000000100000" w:firstRow="0" w:lastRow="0" w:firstColumn="0" w:lastColumn="0" w:oddVBand="0" w:evenVBand="0" w:oddHBand="1" w:evenHBand="0" w:firstRowFirstColumn="0" w:firstRowLastColumn="0" w:lastRowFirstColumn="0" w:lastRowLastColumn="0"/>
+              <w:rPr>
+                <w:sz w:val="6"/>
+                <w:lang w:val="es-US"/>
+              </w:rPr>
+            </w:pPr>
+          </w:p>
+          <w:p>
+            <w:pPr>
+              <w:cnfStyle w:val="000000100000" w:firstRow="0" w:lastRow="0" w:firstColumn="0" w:lastColumn="0" w:oddVBand="0" w:evenVBand="0" w:oddHBand="1" w:evenHBand="0" w:firstRowFirstColumn="0" w:firstRowLastColumn="0" w:lastRowFirstColumn="0" w:lastRowLastColumn="0"/>
+              <w:rPr>
+                <w:sz w:val="16"/>
+                <w:lang w:val="es-US"/>
+              </w:rPr>
+            </w:pPr>
+            <w:r>
+              <w:rPr>
+                <w:sz w:val="16"/>
+                <w:lang w:val="es-US"/>
+              </w:rPr>
+              <w:t>ALTER TABLE ALMACEN</w:t>
+            </w:r>
+            <w:r>
+              <w:rPr>
+                <w:sz w:val="16"/>
+                <w:lang w:val="es-US"/>
+              </w:rPr>
+              <w:br/>
+              <w:t>ADD CONSTRAINT FK_ALMACEN_SUCURSAL</w:t>
+            </w:r>
+            <w:r>
+              <w:rPr>
+                <w:sz w:val="16"/>
+                <w:lang w:val="es-US"/>
+              </w:rPr>
+              <w:br/>
+              <w:t>FOREIGN KEY (Id_suc)</w:t>
+            </w:r>
+          </w:p>
+          <w:p>
+            <w:pPr>
+              <w:cnfStyle w:val="000000100000" w:firstRow="0" w:lastRow="0" w:firstColumn="0" w:lastColumn="0" w:oddVBand="0" w:evenVBand="0" w:oddHBand="1" w:evenHBand="0" w:firstRowFirstColumn="0" w:firstRowLastColumn="0" w:lastRowFirstColumn="0" w:lastRowLastColumn="0"/>
+              <w:rPr>
+                <w:sz w:val="16"/>
+                <w:lang w:val="es-US"/>
+              </w:rPr>
+            </w:pPr>
+            <w:r>
+              <w:rPr>
+                <w:sz w:val="16"/>
+                <w:lang w:val="es-US"/>
+              </w:rPr>
+              <w:t>REFERENCES SUCURSAL(id_suc);</w:t>
+            </w:r>
+          </w:p>
+          <w:p>
+            <w:pPr>
+              <w:cnfStyle w:val="000000100000" w:firstRow="0" w:lastRow="0" w:firstColumn="0" w:lastColumn="0" w:oddVBand="0" w:evenVBand="0" w:oddHBand="1" w:evenHBand="0" w:firstRowFirstColumn="0" w:firstRowLastColumn="0" w:lastRowFirstColumn="0" w:lastRowLastColumn="0"/>
+              <w:rPr>
+                <w:sz w:val="6"/>
+                <w:lang w:val="es-US"/>
+              </w:rPr>
+            </w:pPr>
+          </w:p>
+          <w:p>
+            <w:pPr>
+              <w:cnfStyle w:val="000000100000" w:firstRow="0" w:lastRow="0" w:firstColumn="0" w:lastColumn="0" w:oddVBand="0" w:evenVBand="0" w:oddHBand="1" w:evenHBand="0" w:firstRowFirstColumn="0" w:firstRowLastColumn="0" w:lastRowFirstColumn="0" w:lastRowLastColumn="0"/>
+              <w:rPr>
+                <w:sz w:val="16"/>
+                <w:lang w:val="es-US"/>
+              </w:rPr>
+            </w:pPr>
+            <w:r>
+              <w:rPr>
+                <w:sz w:val="16"/>
+                <w:lang w:val="es-US"/>
+              </w:rPr>
+              <w:t>ALTER TABLE ALMACEN</w:t>
+            </w:r>
+          </w:p>
+          <w:p>
+            <w:pPr>
+              <w:cnfStyle w:val="000000100000" w:firstRow="0" w:lastRow="0" w:firstColumn="0" w:lastColumn="0" w:oddVBand="0" w:evenVBand="0" w:oddHBand="1" w:evenHBand="0" w:firstRowFirstColumn="0" w:firstRowLastColumn="0" w:lastRowFirstColumn="0" w:lastRowLastColumn="0"/>
+              <w:rPr>
+                <w:sz w:val="16"/>
+                <w:lang w:val="es-US"/>
+              </w:rPr>
+            </w:pPr>
+            <w:r>
+              <w:rPr>
+                <w:sz w:val="16"/>
+                <w:lang w:val="es-US"/>
+              </w:rPr>
+              <w:t>ADD CONSTRAINT FK_ALMACEN_MEDICAMENTO</w:t>
+            </w:r>
+          </w:p>
+          <w:p>
+            <w:pPr>
+              <w:cnfStyle w:val="000000100000" w:firstRow="0" w:lastRow="0" w:firstColumn="0" w:lastColumn="0" w:oddVBand="0" w:evenVBand="0" w:oddHBand="1" w:evenHBand="0" w:firstRowFirstColumn="0" w:firstRowLastColumn="0" w:lastRowFirstColumn="0" w:lastRowLastColumn="0"/>
+              <w:rPr>
+                <w:sz w:val="16"/>
+                <w:lang w:val="es-US"/>
+              </w:rPr>
+            </w:pPr>
+            <w:r>
+              <w:rPr>
+                <w:sz w:val="16"/>
+                <w:lang w:val="es-US"/>
+              </w:rPr>
+              <w:t>FOREIGN KEY (id_med)</w:t>
+            </w:r>
+          </w:p>
+          <w:p>
+            <w:pPr>
+              <w:cnfStyle w:val="000000100000" w:firstRow="0" w:lastRow="0" w:firstColumn="0" w:lastColumn="0" w:oddVBand="0" w:evenVBand="0" w:oddHBand="1" w:evenHBand="0" w:firstRowFirstColumn="0" w:firstRowLastColumn="0" w:lastRowFirstColumn="0" w:lastRowLastColumn="0"/>
+              <w:rPr>
+                <w:sz w:val="16"/>
+                <w:lang w:val="es-US"/>
+              </w:rPr>
+            </w:pPr>
+            <w:r>
+              <w:rPr>
+                <w:sz w:val="16"/>
+                <w:lang w:val="es-US"/>
+              </w:rPr>
+              <w:t>REFERENCES MEDICAMENTO(id_med);</w:t>
+            </w:r>
+          </w:p>
+        </w:tc>
+      </w:tr>
+      <w:tr>
+        <w:trPr>
+          <w:cnfStyle w:val="000000010000" w:firstRow="0" w:lastRow="0" w:firstColumn="0" w:lastColumn="0" w:oddVBand="0" w:evenVBand="0" w:oddHBand="0" w:evenHBand="1" w:firstRowFirstColumn="0" w:firstRowLastColumn="0" w:lastRowFirstColumn="0" w:lastRowLastColumn="0"/>
+        </w:trPr>
+        <w:tc>
+          <w:tcPr>
+            <w:cnfStyle w:val="001000000000" w:firstRow="0" w:lastRow="0" w:firstColumn="1" w:lastColumn="0" w:oddVBand="0" w:evenVBand="0" w:oddHBand="0" w:evenHBand="0" w:firstRowFirstColumn="0" w:firstRowLastColumn="0" w:lastRowFirstColumn="0" w:lastRowLastColumn="0"/>
+            <w:tcW w:w="1809" w:type="dxa"/>
+          </w:tcPr>
+          <w:p>
+            <w:pPr>
+              <w:rPr>
+                <w:lang w:val="es-US"/>
+              </w:rPr>
+            </w:pPr>
+            <w:r>
+              <w:rPr>
+                <w:lang w:val="es-US"/>
+              </w:rPr>
+              <w:t>Provedor</w:t>
+            </w:r>
+          </w:p>
+        </w:tc>
+        <w:tc>
+          <w:tcPr>
+            <w:tcW w:w="7169" w:type="dxa"/>
+          </w:tcPr>
+          <w:p>
+            <w:pPr>
+              <w:cnfStyle w:val="000000010000" w:firstRow="0" w:lastRow="0" w:firstColumn="0" w:lastColumn="0" w:oddVBand="0" w:evenVBand="0" w:oddHBand="0" w:evenHBand="1" w:firstRowFirstColumn="0" w:firstRowLastColumn="0" w:lastRowFirstColumn="0" w:lastRowLastColumn="0"/>
+              <w:rPr>
+                <w:sz w:val="16"/>
+                <w:lang w:val="es-US"/>
+              </w:rPr>
+            </w:pPr>
+            <w:r>
+              <w:rPr>
+                <w:sz w:val="16"/>
+                <w:lang w:val="es-US"/>
+              </w:rPr>
+              <w:t xml:space="preserve">ALTER TABLE </w:t>
+            </w:r>
+            <w:r>
+              <w:rPr>
+                <w:sz w:val="16"/>
+                <w:lang w:val="es-US"/>
+              </w:rPr>
+              <w:t>PROVEDOR</w:t>
+            </w:r>
+          </w:p>
+          <w:p>
+            <w:pPr>
+              <w:cnfStyle w:val="000000010000" w:firstRow="0" w:lastRow="0" w:firstColumn="0" w:lastColumn="0" w:oddVBand="0" w:evenVBand="0" w:oddHBand="0" w:evenHBand="1" w:firstRowFirstColumn="0" w:firstRowLastColumn="0" w:lastRowFirstColumn="0" w:lastRowLastColumn="0"/>
+              <w:rPr>
+                <w:sz w:val="16"/>
+                <w:lang w:val="es-US"/>
+              </w:rPr>
+            </w:pPr>
+            <w:r>
+              <w:rPr>
+                <w:sz w:val="16"/>
+                <w:lang w:val="es-US"/>
+              </w:rPr>
+              <w:t>ADD CONSTRAINT PK_PROVEDOR</w:t>
+            </w:r>
+            <w:r>
+              <w:rPr>
+                <w:sz w:val="16"/>
+                <w:lang w:val="es-US"/>
+              </w:rPr>
+              <w:br/>
+              <w:t>PRIMARY KEY (id_pro</w:t>
+            </w:r>
+            <w:r>
+              <w:rPr>
+                <w:sz w:val="16"/>
+                <w:lang w:val="es-US"/>
+              </w:rPr>
+              <w:t>);</w:t>
+            </w:r>
+          </w:p>
+        </w:tc>
+      </w:tr>
+      <w:tr>
+        <w:trPr>
+          <w:cnfStyle w:val="000000100000" w:firstRow="0" w:lastRow="0" w:firstColumn="0" w:lastColumn="0" w:oddVBand="0" w:evenVBand="0" w:oddHBand="1" w:evenHBand="0" w:firstRowFirstColumn="0" w:firstRowLastColumn="0" w:lastRowFirstColumn="0" w:lastRowLastColumn="0"/>
+        </w:trPr>
+        <w:tc>
+          <w:tcPr>
+            <w:cnfStyle w:val="001000000000" w:firstRow="0" w:lastRow="0" w:firstColumn="1" w:lastColumn="0" w:oddVBand="0" w:evenVBand="0" w:oddHBand="0" w:evenHBand="0" w:firstRowFirstColumn="0" w:firstRowLastColumn="0" w:lastRowFirstColumn="0" w:lastRowLastColumn="0"/>
+            <w:tcW w:w="1809" w:type="dxa"/>
+          </w:tcPr>
+          <w:p>
+            <w:pPr>
+              <w:rPr>
+                <w:lang w:val="es-US"/>
+              </w:rPr>
+            </w:pPr>
+            <w:r>
+              <w:rPr>
+                <w:lang w:val="es-US"/>
+              </w:rPr>
+              <w:t>Pedido</w:t>
+            </w:r>
+          </w:p>
+        </w:tc>
+        <w:tc>
+          <w:tcPr>
+            <w:tcW w:w="7169" w:type="dxa"/>
+          </w:tcPr>
+          <w:p>
+            <w:pPr>
+              <w:cnfStyle w:val="000000100000" w:firstRow="0" w:lastRow="0" w:firstColumn="0" w:lastColumn="0" w:oddVBand="0" w:evenVBand="0" w:oddHBand="1" w:evenHBand="0" w:firstRowFirstColumn="0" w:firstRowLastColumn="0" w:lastRowFirstColumn="0" w:lastRowLastColumn="0"/>
+              <w:rPr>
+                <w:sz w:val="16"/>
+                <w:lang w:val="es-US"/>
+              </w:rPr>
+            </w:pPr>
+            <w:r>
+              <w:rPr>
+                <w:sz w:val="16"/>
+                <w:lang w:val="es-US"/>
+              </w:rPr>
+              <w:t xml:space="preserve">ALTER TABLE </w:t>
+            </w:r>
+            <w:r>
+              <w:rPr>
+                <w:sz w:val="16"/>
+                <w:lang w:val="es-US"/>
+              </w:rPr>
+              <w:t>PEDIDO</w:t>
+            </w:r>
+          </w:p>
+          <w:p>
+            <w:pPr>
+              <w:cnfStyle w:val="000000100000" w:firstRow="0" w:lastRow="0" w:firstColumn="0" w:lastColumn="0" w:oddVBand="0" w:evenVBand="0" w:oddHBand="1" w:evenHBand="0" w:firstRowFirstColumn="0" w:firstRowLastColumn="0" w:lastRowFirstColumn="0" w:lastRowLastColumn="0"/>
+              <w:rPr>
+                <w:sz w:val="16"/>
+                <w:lang w:val="es-US"/>
+              </w:rPr>
+            </w:pPr>
+            <w:r>
+              <w:rPr>
+                <w:sz w:val="16"/>
+                <w:lang w:val="es-US"/>
+              </w:rPr>
+              <w:t>ADD CONSTRAINT PK_</w:t>
+            </w:r>
+            <w:r>
+              <w:rPr>
+                <w:sz w:val="16"/>
+                <w:lang w:val="es-US"/>
+              </w:rPr>
+              <w:t>PEDIDO</w:t>
+            </w:r>
+            <w:r>
+              <w:rPr>
+                <w:sz w:val="16"/>
+                <w:lang w:val="es-US"/>
+              </w:rPr>
+              <w:br/>
+              <w:t>PRIMARY KEY (id_</w:t>
+            </w:r>
+            <w:r>
+              <w:rPr>
+                <w:sz w:val="16"/>
+                <w:lang w:val="es-US"/>
+              </w:rPr>
+              <w:t>ped</w:t>
+            </w:r>
+            <w:r>
+              <w:rPr>
+                <w:sz w:val="16"/>
+                <w:lang w:val="es-US"/>
+              </w:rPr>
+              <w:t>);</w:t>
+            </w:r>
+          </w:p>
+          <w:p>
+            <w:pPr>
+              <w:cnfStyle w:val="000000100000" w:firstRow="0" w:lastRow="0" w:firstColumn="0" w:lastColumn="0" w:oddVBand="0" w:evenVBand="0" w:oddHBand="1" w:evenHBand="0" w:firstRowFirstColumn="0" w:firstRowLastColumn="0" w:lastRowFirstColumn="0" w:lastRowLastColumn="0"/>
+              <w:rPr>
+                <w:sz w:val="6"/>
+                <w:lang w:val="es-US"/>
+              </w:rPr>
+            </w:pPr>
+          </w:p>
+          <w:p>
+            <w:pPr>
+              <w:cnfStyle w:val="000000100000" w:firstRow="0" w:lastRow="0" w:firstColumn="0" w:lastColumn="0" w:oddVBand="0" w:evenVBand="0" w:oddHBand="1" w:evenHBand="0" w:firstRowFirstColumn="0" w:firstRowLastColumn="0" w:lastRowFirstColumn="0" w:lastRowLastColumn="0"/>
+              <w:rPr>
+                <w:sz w:val="16"/>
+                <w:lang w:val="es-US"/>
+              </w:rPr>
+            </w:pPr>
+            <w:r>
+              <w:rPr>
+                <w:sz w:val="16"/>
+                <w:lang w:val="es-US"/>
+              </w:rPr>
+              <w:t xml:space="preserve">ALTER TABLE </w:t>
+            </w:r>
+            <w:r>
+              <w:rPr>
+                <w:sz w:val="16"/>
+                <w:lang w:val="es-US"/>
+              </w:rPr>
+              <w:t>PEDIDO</w:t>
+            </w:r>
+            <w:r>
+              <w:rPr>
+                <w:sz w:val="16"/>
+                <w:lang w:val="es-US"/>
+              </w:rPr>
+              <w:br/>
+              <w:t>ADD CONSTRAINT FK_PEDIDO</w:t>
+            </w:r>
+            <w:r>
+              <w:rPr>
+                <w:sz w:val="16"/>
+                <w:lang w:val="es-US"/>
+              </w:rPr>
+              <w:t>_</w:t>
+            </w:r>
+            <w:r>
+              <w:rPr>
+                <w:sz w:val="16"/>
+                <w:lang w:val="es-US"/>
+              </w:rPr>
+              <w:t>PROVEDOR</w:t>
+            </w:r>
+            <w:r>
+              <w:rPr>
+                <w:sz w:val="16"/>
+                <w:lang w:val="es-US"/>
+              </w:rPr>
+              <w:br/>
+              <w:t>FOREIGN KEY (</w:t>
+            </w:r>
+            <w:r>
+              <w:rPr>
+                <w:sz w:val="16"/>
+                <w:lang w:val="es-US"/>
+              </w:rPr>
+              <w:t>Id_pro</w:t>
+            </w:r>
+            <w:r>
+              <w:rPr>
+                <w:sz w:val="16"/>
+                <w:lang w:val="es-US"/>
+              </w:rPr>
+              <w:t>)</w:t>
+            </w:r>
+          </w:p>
+          <w:p>
+            <w:pPr>
+              <w:cnfStyle w:val="000000100000" w:firstRow="0" w:lastRow="0" w:firstColumn="0" w:lastColumn="0" w:oddVBand="0" w:evenVBand="0" w:oddHBand="1" w:evenHBand="0" w:firstRowFirstColumn="0" w:firstRowLastColumn="0" w:lastRowFirstColumn="0" w:lastRowLastColumn="0"/>
+              <w:rPr>
+                <w:sz w:val="16"/>
+                <w:lang w:val="es-US"/>
+              </w:rPr>
+            </w:pPr>
+            <w:r>
+              <w:rPr>
+                <w:sz w:val="16"/>
+                <w:lang w:val="es-US"/>
+              </w:rPr>
+              <w:t>REFERENCES</w:t>
+            </w:r>
+            <w:r>
+              <w:rPr>
+                <w:sz w:val="16"/>
+                <w:lang w:val="es-US"/>
+              </w:rPr>
+              <w:t xml:space="preserve"> PROVEDOR(id_pro</w:t>
+            </w:r>
+            <w:r>
+              <w:rPr>
+                <w:sz w:val="16"/>
+                <w:lang w:val="es-US"/>
+              </w:rPr>
+              <w:t>);</w:t>
+            </w:r>
+          </w:p>
+          <w:p>
+            <w:pPr>
+              <w:cnfStyle w:val="000000100000" w:firstRow="0" w:lastRow="0" w:firstColumn="0" w:lastColumn="0" w:oddVBand="0" w:evenVBand="0" w:oddHBand="1" w:evenHBand="0" w:firstRowFirstColumn="0" w:firstRowLastColumn="0" w:lastRowFirstColumn="0" w:lastRowLastColumn="0"/>
+              <w:rPr>
+                <w:sz w:val="6"/>
+                <w:lang w:val="es-US"/>
+              </w:rPr>
+            </w:pPr>
+          </w:p>
+          <w:p>
+            <w:pPr>
+              <w:cnfStyle w:val="000000100000" w:firstRow="0" w:lastRow="0" w:firstColumn="0" w:lastColumn="0" w:oddVBand="0" w:evenVBand="0" w:oddHBand="1" w:evenHBand="0" w:firstRowFirstColumn="0" w:firstRowLastColumn="0" w:lastRowFirstColumn="0" w:lastRowLastColumn="0"/>
+              <w:rPr>
+                <w:sz w:val="16"/>
+                <w:lang w:val="es-US"/>
+              </w:rPr>
+            </w:pPr>
+            <w:r>
+              <w:rPr>
+                <w:sz w:val="16"/>
+                <w:lang w:val="es-US"/>
+              </w:rPr>
+              <w:t>ALTER TABL</w:t>
+            </w:r>
+            <w:r>
+              <w:rPr>
+                <w:sz w:val="16"/>
+                <w:lang w:val="es-US"/>
+              </w:rPr>
+              <w:t>E PEDIDO</w:t>
+            </w:r>
+            <w:r>
+              <w:rPr>
+                <w:sz w:val="16"/>
+                <w:lang w:val="es-US"/>
+              </w:rPr>
+              <w:br/>
+              <w:t>ADD CONSTRAINT FK_PEDIDO</w:t>
+            </w:r>
+            <w:r>
+              <w:rPr>
+                <w:sz w:val="16"/>
+                <w:lang w:val="es-US"/>
+              </w:rPr>
+              <w:t>_SUCURSAL</w:t>
+            </w:r>
+            <w:r>
+              <w:rPr>
+                <w:sz w:val="16"/>
+                <w:lang w:val="es-US"/>
+              </w:rPr>
+              <w:br/>
+              <w:t>FOREIGN KEY (Id_suc)</w:t>
+            </w:r>
+          </w:p>
+          <w:p>
+            <w:pPr>
+              <w:cnfStyle w:val="000000100000" w:firstRow="0" w:lastRow="0" w:firstColumn="0" w:lastColumn="0" w:oddVBand="0" w:evenVBand="0" w:oddHBand="1" w:evenHBand="0" w:firstRowFirstColumn="0" w:firstRowLastColumn="0" w:lastRowFirstColumn="0" w:lastRowLastColumn="0"/>
+              <w:rPr>
+                <w:sz w:val="16"/>
+                <w:lang w:val="es-US"/>
+              </w:rPr>
+            </w:pPr>
+            <w:r>
+              <w:rPr>
+                <w:sz w:val="16"/>
+                <w:lang w:val="es-US"/>
+              </w:rPr>
+              <w:t>REFERENCES SUCURSAL(id_suc);</w:t>
+            </w:r>
+          </w:p>
+        </w:tc>
+      </w:tr>
+      <w:tr>
+        <w:trPr>
+          <w:cnfStyle w:val="000000010000" w:firstRow="0" w:lastRow="0" w:firstColumn="0" w:lastColumn="0" w:oddVBand="0" w:evenVBand="0" w:oddHBand="0" w:evenHBand="1" w:firstRowFirstColumn="0" w:firstRowLastColumn="0" w:lastRowFirstColumn="0" w:lastRowLastColumn="0"/>
+        </w:trPr>
+        <w:tc>
+          <w:tcPr>
+            <w:cnfStyle w:val="001000000000" w:firstRow="0" w:lastRow="0" w:firstColumn="1" w:lastColumn="0" w:oddVBand="0" w:evenVBand="0" w:oddHBand="0" w:evenHBand="0" w:firstRowFirstColumn="0" w:firstRowLastColumn="0" w:lastRowFirstColumn="0" w:lastRowLastColumn="0"/>
+            <w:tcW w:w="1809" w:type="dxa"/>
+          </w:tcPr>
+          <w:p>
+            <w:pPr>
+              <w:rPr>
+                <w:lang w:val="es-US"/>
+              </w:rPr>
+            </w:pPr>
+            <w:r>
+              <w:rPr>
+                <w:lang w:val="es-US"/>
+              </w:rPr>
+              <w:t>Lote</w:t>
+            </w:r>
+          </w:p>
+        </w:tc>
+        <w:tc>
+          <w:tcPr>
+            <w:tcW w:w="7169" w:type="dxa"/>
+          </w:tcPr>
+          <w:p>
+            <w:pPr>
+              <w:cnfStyle w:val="000000010000" w:firstRow="0" w:lastRow="0" w:firstColumn="0" w:lastColumn="0" w:oddVBand="0" w:evenVBand="0" w:oddHBand="0" w:evenHBand="1" w:firstRowFirstColumn="0" w:firstRowLastColumn="0" w:lastRowFirstColumn="0" w:lastRowLastColumn="0"/>
+              <w:rPr>
+                <w:sz w:val="16"/>
+                <w:lang w:val="es-US"/>
+              </w:rPr>
+            </w:pPr>
+            <w:r>
+              <w:rPr>
+                <w:sz w:val="16"/>
+                <w:lang w:val="es-US"/>
+              </w:rPr>
+              <w:t>ALTER TABLE LOTE</w:t>
+            </w:r>
+          </w:p>
+          <w:p>
+            <w:pPr>
+              <w:cnfStyle w:val="000000010000" w:firstRow="0" w:lastRow="0" w:firstColumn="0" w:lastColumn="0" w:oddVBand="0" w:evenVBand="0" w:oddHBand="0" w:evenHBand="1" w:firstRowFirstColumn="0" w:firstRowLastColumn="0" w:lastRowFirstColumn="0" w:lastRowLastColumn="0"/>
+              <w:rPr>
+                <w:sz w:val="16"/>
+                <w:lang w:val="es-US"/>
+              </w:rPr>
+            </w:pPr>
+            <w:r>
+              <w:rPr>
+                <w:sz w:val="16"/>
+                <w:lang w:val="es-US"/>
+              </w:rPr>
+              <w:t>ADD CONSTRAINT PK_LOTE</w:t>
+            </w:r>
+          </w:p>
+          <w:p>
+            <w:pPr>
+              <w:cnfStyle w:val="000000010000" w:firstRow="0" w:lastRow="0" w:firstColumn="0" w:lastColumn="0" w:oddVBand="0" w:evenVBand="0" w:oddHBand="0" w:evenHBand="1" w:firstRowFirstColumn="0" w:firstRowLastColumn="0" w:lastRowFirstColumn="0" w:lastRowLastColumn="0"/>
+              <w:rPr>
+                <w:sz w:val="16"/>
+                <w:lang w:val="es-US"/>
+              </w:rPr>
+            </w:pPr>
+            <w:r>
+              <w:rPr>
+                <w:sz w:val="16"/>
+                <w:lang w:val="es-US"/>
+              </w:rPr>
+              <w:t>PRIMARY KEY (id_lot);</w:t>
+            </w:r>
+          </w:p>
+          <w:p>
+            <w:pPr>
+              <w:cnfStyle w:val="000000010000" w:firstRow="0" w:lastRow="0" w:firstColumn="0" w:lastColumn="0" w:oddVBand="0" w:evenVBand="0" w:oddHBand="0" w:evenHBand="1" w:firstRowFirstColumn="0" w:firstRowLastColumn="0" w:lastRowFirstColumn="0" w:lastRowLastColumn="0"/>
+              <w:rPr>
+                <w:sz w:val="6"/>
+                <w:lang w:val="es-US"/>
+              </w:rPr>
+            </w:pPr>
+          </w:p>
+          <w:p>
+            <w:pPr>
+              <w:cnfStyle w:val="000000010000" w:firstRow="0" w:lastRow="0" w:firstColumn="0" w:lastColumn="0" w:oddVBand="0" w:evenVBand="0" w:oddHBand="0" w:evenHBand="1" w:firstRowFirstColumn="0" w:firstRowLastColumn="0" w:lastRowFirstColumn="0" w:lastRowLastColumn="0"/>
+              <w:rPr>
+                <w:sz w:val="16"/>
+                <w:lang w:val="es-US"/>
+              </w:rPr>
+            </w:pPr>
+            <w:r>
+              <w:rPr>
+                <w:sz w:val="16"/>
+                <w:lang w:val="es-US"/>
+              </w:rPr>
+              <w:t xml:space="preserve">ALTER TABLE </w:t>
+            </w:r>
+            <w:r>
+              <w:rPr>
+                <w:sz w:val="16"/>
+                <w:lang w:val="es-US"/>
+              </w:rPr>
+              <w:t>LOTE</w:t>
+            </w:r>
+            <w:r>
+              <w:rPr>
+                <w:sz w:val="16"/>
+                <w:lang w:val="es-US"/>
+              </w:rPr>
+              <w:br/>
+              <w:t>ADD CONSTRAINT FK_</w:t>
+            </w:r>
+            <w:r>
+              <w:rPr>
+                <w:sz w:val="16"/>
+                <w:lang w:val="es-US"/>
+              </w:rPr>
+              <w:t>LOTE_</w:t>
+            </w:r>
+            <w:r>
+              <w:rPr>
+                <w:sz w:val="16"/>
+                <w:lang w:val="es-US"/>
+              </w:rPr>
+              <w:t>PEDIDO</w:t>
+            </w:r>
+            <w:r>
+              <w:rPr>
+                <w:sz w:val="16"/>
+                <w:lang w:val="es-US"/>
+              </w:rPr>
+              <w:t xml:space="preserve"> </w:t>
+            </w:r>
+            <w:r>
+              <w:rPr>
+                <w:sz w:val="16"/>
+                <w:lang w:val="es-US"/>
+              </w:rPr>
+              <w:br/>
+              <w:t>FOREIGN KEY (Id_</w:t>
+            </w:r>
+            <w:r>
+              <w:rPr>
+                <w:sz w:val="16"/>
+                <w:lang w:val="es-US"/>
+              </w:rPr>
+              <w:t>ped</w:t>
+            </w:r>
+            <w:r>
+              <w:rPr>
+                <w:sz w:val="16"/>
+                <w:lang w:val="es-US"/>
+              </w:rPr>
+              <w:t>)</w:t>
+            </w:r>
+          </w:p>
+          <w:p>
+            <w:pPr>
+              <w:cnfStyle w:val="000000010000" w:firstRow="0" w:lastRow="0" w:firstColumn="0" w:lastColumn="0" w:oddVBand="0" w:evenVBand="0" w:oddHBand="0" w:evenHBand="1" w:firstRowFirstColumn="0" w:firstRowLastColumn="0" w:lastRowFirstColumn="0" w:lastRowLastColumn="0"/>
+              <w:rPr>
+                <w:sz w:val="16"/>
+                <w:lang w:val="es-US"/>
+              </w:rPr>
+            </w:pPr>
+            <w:r>
+              <w:rPr>
+                <w:sz w:val="16"/>
+                <w:lang w:val="es-US"/>
+              </w:rPr>
+              <w:t xml:space="preserve">REFERENCES </w:t>
+            </w:r>
+            <w:r>
+              <w:rPr>
+                <w:sz w:val="16"/>
+                <w:lang w:val="es-US"/>
+              </w:rPr>
+              <w:t>PEDIDO</w:t>
+            </w:r>
+            <w:r>
+              <w:rPr>
+                <w:sz w:val="16"/>
+                <w:lang w:val="es-US"/>
+              </w:rPr>
+              <w:t>(id_</w:t>
+            </w:r>
+            <w:r>
+              <w:rPr>
+                <w:sz w:val="16"/>
+                <w:lang w:val="es-US"/>
+              </w:rPr>
+              <w:t>ped</w:t>
+            </w:r>
+            <w:r>
+              <w:rPr>
+                <w:sz w:val="16"/>
+                <w:lang w:val="es-US"/>
+              </w:rPr>
+              <w:t>);</w:t>
+            </w:r>
+          </w:p>
+          <w:p>
+            <w:pPr>
+              <w:cnfStyle w:val="000000010000" w:firstRow="0" w:lastRow="0" w:firstColumn="0" w:lastColumn="0" w:oddVBand="0" w:evenVBand="0" w:oddHBand="0" w:evenHBand="1" w:firstRowFirstColumn="0" w:firstRowLastColumn="0" w:lastRowFirstColumn="0" w:lastRowLastColumn="0"/>
+              <w:rPr>
+                <w:sz w:val="6"/>
+                <w:lang w:val="es-US"/>
+              </w:rPr>
+            </w:pPr>
+            <w:bookmarkStart w:id="40" w:name="_GoBack"/>
+            <w:bookmarkEnd w:id="40"/>
+          </w:p>
+          <w:p>
+            <w:pPr>
+              <w:cnfStyle w:val="000000010000" w:firstRow="0" w:lastRow="0" w:firstColumn="0" w:lastColumn="0" w:oddVBand="0" w:evenVBand="0" w:oddHBand="0" w:evenHBand="1" w:firstRowFirstColumn="0" w:firstRowLastColumn="0" w:lastRowFirstColumn="0" w:lastRowLastColumn="0"/>
+              <w:rPr>
+                <w:sz w:val="16"/>
+                <w:lang w:val="es-US"/>
+              </w:rPr>
+            </w:pPr>
+            <w:r>
+              <w:rPr>
+                <w:sz w:val="16"/>
+                <w:lang w:val="es-US"/>
+              </w:rPr>
+              <w:t xml:space="preserve">ALTER TABLE </w:t>
+            </w:r>
+            <w:r>
+              <w:rPr>
+                <w:sz w:val="16"/>
+                <w:lang w:val="es-US"/>
+              </w:rPr>
+              <w:t>LOTE</w:t>
+            </w:r>
+            <w:r>
+              <w:rPr>
+                <w:sz w:val="16"/>
+                <w:lang w:val="es-US"/>
+              </w:rPr>
+              <w:br/>
+              <w:t>ADD CONSTRAINT FK_</w:t>
+            </w:r>
+            <w:r>
+              <w:rPr>
+                <w:sz w:val="16"/>
+                <w:lang w:val="es-US"/>
+              </w:rPr>
+              <w:t>LOTE_MEDICAMENTO</w:t>
+            </w:r>
+          </w:p>
+          <w:p>
+            <w:pPr>
+              <w:cnfStyle w:val="000000010000" w:firstRow="0" w:lastRow="0" w:firstColumn="0" w:lastColumn="0" w:oddVBand="0" w:evenVBand="0" w:oddHBand="0" w:evenHBand="1" w:firstRowFirstColumn="0" w:firstRowLastColumn="0" w:lastRowFirstColumn="0" w:lastRowLastColumn="0"/>
+              <w:rPr>
+                <w:sz w:val="16"/>
+                <w:lang w:val="es-US"/>
+              </w:rPr>
+            </w:pPr>
+            <w:r>
+              <w:rPr>
+                <w:sz w:val="16"/>
+                <w:lang w:val="es-US"/>
+              </w:rPr>
+              <w:t>FOREIGN KEY (</w:t>
+            </w:r>
+            <w:r>
+              <w:rPr>
+                <w:sz w:val="16"/>
+                <w:lang w:val="es-US"/>
+              </w:rPr>
+              <w:t>Id_med</w:t>
+            </w:r>
+            <w:r>
+              <w:rPr>
+                <w:sz w:val="16"/>
+                <w:lang w:val="es-US"/>
+              </w:rPr>
+              <w:t>)</w:t>
+            </w:r>
+          </w:p>
+          <w:p>
+            <w:pPr>
+              <w:cnfStyle w:val="000000010000" w:firstRow="0" w:lastRow="0" w:firstColumn="0" w:lastColumn="0" w:oddVBand="0" w:evenVBand="0" w:oddHBand="0" w:evenHBand="1" w:firstRowFirstColumn="0" w:firstRowLastColumn="0" w:lastRowFirstColumn="0" w:lastRowLastColumn="0"/>
+              <w:rPr>
+                <w:sz w:val="16"/>
+                <w:lang w:val="es-US"/>
+              </w:rPr>
+            </w:pPr>
+            <w:r>
+              <w:rPr>
+                <w:sz w:val="16"/>
+                <w:lang w:val="es-US"/>
+              </w:rPr>
+              <w:t>REFERENCES</w:t>
+            </w:r>
+            <w:r>
+              <w:rPr>
+                <w:sz w:val="16"/>
+                <w:lang w:val="es-US"/>
+              </w:rPr>
+              <w:t xml:space="preserve"> MEDICAMENTO</w:t>
+            </w:r>
+            <w:r>
+              <w:rPr>
+                <w:sz w:val="16"/>
+                <w:lang w:val="es-US"/>
+              </w:rPr>
+              <w:t>(id_</w:t>
+            </w:r>
+            <w:r>
+              <w:rPr>
+                <w:sz w:val="16"/>
+                <w:lang w:val="es-US"/>
+              </w:rPr>
+              <w:t>med</w:t>
+            </w:r>
+            <w:r>
+              <w:rPr>
+                <w:sz w:val="16"/>
+                <w:lang w:val="es-US"/>
+              </w:rPr>
+              <w:t>);</w:t>
+            </w:r>
+          </w:p>
+        </w:tc>
+      </w:tr>
+    </w:tbl>
+    <w:p>
+      <w:pPr>
+        <w:rPr>
+          <w:lang w:val="es-US"/>
+        </w:rPr>
+      </w:pPr>
     </w:p>
     <w:sectPr>
       <w:footerReference w:type="default" r:id="rId13"/>
@@ -19737,7 +21048,7 @@
                                   <w:color w:val="4F81BD" w:themeColor="accent1"/>
                                   <w:lang w:val="es-ES"/>
                                 </w:rPr>
-                                <w:t>9</w:t>
+                                <w:t>11</w:t>
                               </w:r>
                               <w:r>
                                 <w:rPr>
@@ -19849,7 +21160,7 @@
                             <w:color w:val="4F81BD" w:themeColor="accent1"/>
                             <w:lang w:val="es-ES"/>
                           </w:rPr>
-                          <w:t>9</w:t>
+                          <w:t>11</w:t>
                         </w:r>
                         <w:r>
                           <w:rPr>
@@ -20992,6 +22303,92 @@
     </w:lvl>
   </w:abstractNum>
   <w:abstractNum w:abstractNumId="12">
+    <w:nsid w:val="5AB108B8"/>
+    <w:multiLevelType w:val="hybridMultilevel"/>
+    <w:tmpl w:val="498284AC"/>
+    <w:lvl w:ilvl="0" w:tplc="400A000F">
+      <w:start w:val="1"/>
+      <w:numFmt w:val="decimal"/>
+      <w:lvlText w:val="%1."/>
+      <w:lvlJc w:val="left"/>
+      <w:pPr>
+        <w:ind w:left="720" w:hanging="360"/>
+      </w:pPr>
+    </w:lvl>
+    <w:lvl w:ilvl="1" w:tplc="400A0019" w:tentative="1">
+      <w:start w:val="1"/>
+      <w:numFmt w:val="lowerLetter"/>
+      <w:lvlText w:val="%2."/>
+      <w:lvlJc w:val="left"/>
+      <w:pPr>
+        <w:ind w:left="1440" w:hanging="360"/>
+      </w:pPr>
+    </w:lvl>
+    <w:lvl w:ilvl="2" w:tplc="400A001B" w:tentative="1">
+      <w:start w:val="1"/>
+      <w:numFmt w:val="lowerRoman"/>
+      <w:lvlText w:val="%3."/>
+      <w:lvlJc w:val="right"/>
+      <w:pPr>
+        <w:ind w:left="2160" w:hanging="180"/>
+      </w:pPr>
+    </w:lvl>
+    <w:lvl w:ilvl="3" w:tplc="400A000F" w:tentative="1">
+      <w:start w:val="1"/>
+      <w:numFmt w:val="decimal"/>
+      <w:lvlText w:val="%4."/>
+      <w:lvlJc w:val="left"/>
+      <w:pPr>
+        <w:ind w:left="2880" w:hanging="360"/>
+      </w:pPr>
+    </w:lvl>
+    <w:lvl w:ilvl="4" w:tplc="400A0019" w:tentative="1">
+      <w:start w:val="1"/>
+      <w:numFmt w:val="lowerLetter"/>
+      <w:lvlText w:val="%5."/>
+      <w:lvlJc w:val="left"/>
+      <w:pPr>
+        <w:ind w:left="3600" w:hanging="360"/>
+      </w:pPr>
+    </w:lvl>
+    <w:lvl w:ilvl="5" w:tplc="400A001B" w:tentative="1">
+      <w:start w:val="1"/>
+      <w:numFmt w:val="lowerRoman"/>
+      <w:lvlText w:val="%6."/>
+      <w:lvlJc w:val="right"/>
+      <w:pPr>
+        <w:ind w:left="4320" w:hanging="180"/>
+      </w:pPr>
+    </w:lvl>
+    <w:lvl w:ilvl="6" w:tplc="400A000F" w:tentative="1">
+      <w:start w:val="1"/>
+      <w:numFmt w:val="decimal"/>
+      <w:lvlText w:val="%7."/>
+      <w:lvlJc w:val="left"/>
+      <w:pPr>
+        <w:ind w:left="5040" w:hanging="360"/>
+      </w:pPr>
+    </w:lvl>
+    <w:lvl w:ilvl="7" w:tplc="400A0019" w:tentative="1">
+      <w:start w:val="1"/>
+      <w:numFmt w:val="lowerLetter"/>
+      <w:lvlText w:val="%8."/>
+      <w:lvlJc w:val="left"/>
+      <w:pPr>
+        <w:ind w:left="5760" w:hanging="360"/>
+      </w:pPr>
+    </w:lvl>
+    <w:lvl w:ilvl="8" w:tplc="400A001B" w:tentative="1">
+      <w:start w:val="1"/>
+      <w:numFmt w:val="lowerRoman"/>
+      <w:lvlText w:val="%9."/>
+      <w:lvlJc w:val="right"/>
+      <w:pPr>
+        <w:ind w:left="6480" w:hanging="180"/>
+      </w:pPr>
+    </w:lvl>
+  </w:abstractNum>
+  <w:abstractNum w:abstractNumId="13">
     <w:nsid w:val="608C17D5"/>
     <w:multiLevelType w:val="hybridMultilevel"/>
     <w:tmpl w:val="01E62974"/>
@@ -21077,7 +22474,7 @@
       </w:pPr>
     </w:lvl>
   </w:abstractNum>
-  <w:abstractNum w:abstractNumId="13">
+  <w:abstractNum w:abstractNumId="14">
     <w:nsid w:val="64DF01A4"/>
     <w:multiLevelType w:val="multilevel"/>
     <w:tmpl w:val="400A001F"/>
@@ -21163,7 +22560,7 @@
       </w:pPr>
     </w:lvl>
   </w:abstractNum>
-  <w:abstractNum w:abstractNumId="14">
+  <w:abstractNum w:abstractNumId="15">
     <w:nsid w:val="6D506C24"/>
     <w:multiLevelType w:val="hybridMultilevel"/>
     <w:tmpl w:val="C4B606C2"/>
@@ -21252,7 +22649,7 @@
       </w:pPr>
     </w:lvl>
   </w:abstractNum>
-  <w:abstractNum w:abstractNumId="15">
+  <w:abstractNum w:abstractNumId="16">
     <w:nsid w:val="6E271AC6"/>
     <w:multiLevelType w:val="multilevel"/>
     <w:tmpl w:val="B3C2BD54"/>
@@ -21341,7 +22738,7 @@
       </w:pPr>
     </w:lvl>
   </w:abstractNum>
-  <w:abstractNum w:abstractNumId="16">
+  <w:abstractNum w:abstractNumId="17">
     <w:nsid w:val="713C6208"/>
     <w:multiLevelType w:val="hybridMultilevel"/>
     <w:tmpl w:val="4F82C0F8"/>
@@ -21440,7 +22837,7 @@
     <w:abstractNumId w:val="5"/>
   </w:num>
   <w:num w:numId="5">
-    <w:abstractNumId w:val="13"/>
+    <w:abstractNumId w:val="14"/>
   </w:num>
   <w:num w:numId="6">
     <w:abstractNumId w:val="0"/>
@@ -21452,19 +22849,19 @@
     <w:abstractNumId w:val="9"/>
   </w:num>
   <w:num w:numId="9">
-    <w:abstractNumId w:val="14"/>
+    <w:abstractNumId w:val="15"/>
   </w:num>
   <w:num w:numId="10">
     <w:abstractNumId w:val="8"/>
   </w:num>
   <w:num w:numId="11">
-    <w:abstractNumId w:val="12"/>
+    <w:abstractNumId w:val="13"/>
   </w:num>
   <w:num w:numId="12">
     <w:abstractNumId w:val="2"/>
   </w:num>
   <w:num w:numId="13">
-    <w:abstractNumId w:val="15"/>
+    <w:abstractNumId w:val="16"/>
   </w:num>
   <w:num w:numId="14">
     <w:abstractNumId w:val="4"/>
@@ -21473,10 +22870,13 @@
     <w:abstractNumId w:val="1"/>
   </w:num>
   <w:num w:numId="16">
-    <w:abstractNumId w:val="16"/>
+    <w:abstractNumId w:val="17"/>
   </w:num>
   <w:num w:numId="17">
     <w:abstractNumId w:val="3"/>
+  </w:num>
+  <w:num w:numId="18">
+    <w:abstractNumId w:val="12"/>
   </w:num>
 </w:numbering>
 </file>
@@ -23603,7 +25003,7 @@
 </file>
 
 <file path=customXml/itemProps1.xml><?xml version="1.0" encoding="utf-8"?>
-<ds:datastoreItem xmlns:ds="http://schemas.openxmlformats.org/officeDocument/2006/customXml" ds:itemID="{83EEBABC-D24D-4153-B83C-1FAAEC2D1838}">
+<ds:datastoreItem xmlns:ds="http://schemas.openxmlformats.org/officeDocument/2006/customXml" ds:itemID="{0C4AC786-3CAA-48EC-9342-5E211834B4BD}">
   <ds:schemaRefs>
     <ds:schemaRef ds:uri="http://schemas.openxmlformats.org/officeDocument/2006/bibliography"/>
   </ds:schemaRefs>

</xml_diff>